<commit_message>
Modificacion de evolucion, rendimiento y tabla de referencias
Modificacion en evolución previsible del sistema, corrección gramática en requisitos de rendimiento y ajustado de tabla de referencias.
</commit_message>
<xml_diff>
--- a/SRS-Grupo_5.docx
+++ b/SRS-Grupo_5.docx
@@ -1062,13 +1062,7 @@
               <w:rPr>
                 <w:color w:val="000000"/>
               </w:rPr>
-              <w:t>05</w:t>
-            </w:r>
-            <w:r>
-              <w:rPr>
-                <w:color w:val="000000"/>
-              </w:rPr>
-              <w:t>/04/19</w:t>
+              <w:t>05/04/19</w:t>
             </w:r>
           </w:p>
         </w:tc>
@@ -3318,14 +3312,7 @@
           <w:i/>
           <w:color w:val="000000"/>
         </w:rPr>
-        <w:t xml:space="preserve"> en el control de las reservas de las residencias en todo el mundo tomando en consideración que las reservas se podrán realizar de forma directa o mediante subastas, para la primera manera el usuario podrá elegir una propiedad y un periodo de tiempo dispon</w:t>
-      </w:r>
-      <w:r>
-        <w:rPr>
-          <w:i/>
-          <w:color w:val="000000"/>
-        </w:rPr>
-        <w:t>ible (con la limitación de reservar de a una semana con al menos 6 meses de anticipación), la otra manera es mediante una subasta que posee un lapso de 3 días.</w:t>
+        <w:t xml:space="preserve"> en el control de las reservas de las residencias en todo el mundo tomando en consideración que las reservas se podrán realizar de forma directa o mediante subastas, para la primera manera el usuario podrá elegir una propiedad y un periodo de tiempo disponible (con la limitación de reservar de a una semana con al menos 6 meses de anticipación), la otra manera es mediante una subasta que posee un lapso de 3 días.</w:t>
       </w:r>
     </w:p>
     <w:p>
@@ -3371,14 +3358,7 @@
           <w:i/>
           <w:color w:val="000000"/>
         </w:rPr>
-        <w:t>Este documento alcanza al proyecto co</w:t>
-      </w:r>
-      <w:r>
-        <w:rPr>
-          <w:i/>
-          <w:color w:val="000000"/>
-        </w:rPr>
-        <w:t>mpleto, tanto la parte privada (Backend) como la parte pública (Frontend) del sistema.</w:t>
+        <w:t>Este documento alcanza al proyecto completo, tanto la parte privada (Backend) como la parte pública (Frontend) del sistema.</w:t>
       </w:r>
     </w:p>
     <w:p>
@@ -3432,7 +3412,7 @@
     <w:tbl>
       <w:tblPr>
         <w:tblStyle w:val="a3"/>
-        <w:tblW w:w="7120" w:type="dxa"/>
+        <w:tblW w:w="7077" w:type="dxa"/>
         <w:tblInd w:w="743" w:type="dxa"/>
         <w:tblBorders>
           <w:top w:val="single" w:sz="4" w:space="0" w:color="292929"/>
@@ -3446,18 +3426,18 @@
         <w:tblLook w:val="0000" w:firstRow="0" w:lastRow="0" w:firstColumn="0" w:lastColumn="0" w:noHBand="0" w:noVBand="0"/>
       </w:tblPr>
       <w:tblGrid>
-        <w:gridCol w:w="1264"/>
-        <w:gridCol w:w="3435"/>
-        <w:gridCol w:w="870"/>
-        <w:gridCol w:w="1551"/>
+        <w:gridCol w:w="1256"/>
+        <w:gridCol w:w="3415"/>
+        <w:gridCol w:w="864"/>
+        <w:gridCol w:w="1542"/>
       </w:tblGrid>
       <w:tr>
         <w:trPr>
-          <w:trHeight w:val="315"/>
+          <w:trHeight w:val="266"/>
         </w:trPr>
         <w:tc>
           <w:tcPr>
-            <w:tcW w:w="1264" w:type="dxa"/>
+            <w:tcW w:w="1256" w:type="dxa"/>
             <w:tcBorders>
               <w:bottom w:val="single" w:sz="6" w:space="0" w:color="292929"/>
             </w:tcBorders>
@@ -3483,7 +3463,7 @@
         </w:tc>
         <w:tc>
           <w:tcPr>
-            <w:tcW w:w="3435" w:type="dxa"/>
+            <w:tcW w:w="3415" w:type="dxa"/>
             <w:tcBorders>
               <w:bottom w:val="single" w:sz="6" w:space="0" w:color="292929"/>
               <w:right w:val="single" w:sz="4" w:space="0" w:color="292929"/>
@@ -3510,7 +3490,7 @@
         </w:tc>
         <w:tc>
           <w:tcPr>
-            <w:tcW w:w="870" w:type="dxa"/>
+            <w:tcW w:w="864" w:type="dxa"/>
             <w:tcBorders>
               <w:left w:val="single" w:sz="4" w:space="0" w:color="292929"/>
               <w:bottom w:val="single" w:sz="6" w:space="0" w:color="292929"/>
@@ -3538,7 +3518,7 @@
         </w:tc>
         <w:tc>
           <w:tcPr>
-            <w:tcW w:w="1551" w:type="dxa"/>
+            <w:tcW w:w="1542" w:type="dxa"/>
             <w:tcBorders>
               <w:left w:val="single" w:sz="4" w:space="0" w:color="292929"/>
               <w:bottom w:val="single" w:sz="6" w:space="0" w:color="292929"/>
@@ -3566,11 +3546,11 @@
       </w:tr>
       <w:tr>
         <w:trPr>
-          <w:trHeight w:val="506"/>
+          <w:trHeight w:val="550"/>
         </w:trPr>
         <w:tc>
           <w:tcPr>
-            <w:tcW w:w="1264" w:type="dxa"/>
+            <w:tcW w:w="1256" w:type="dxa"/>
             <w:tcBorders>
               <w:top w:val="single" w:sz="6" w:space="0" w:color="292929"/>
             </w:tcBorders>
@@ -3601,7 +3581,7 @@
         </w:tc>
         <w:tc>
           <w:tcPr>
-            <w:tcW w:w="3435" w:type="dxa"/>
+            <w:tcW w:w="3415" w:type="dxa"/>
             <w:tcBorders>
               <w:top w:val="single" w:sz="6" w:space="0" w:color="292929"/>
               <w:right w:val="single" w:sz="4" w:space="0" w:color="292929"/>
@@ -3616,6 +3596,7 @@
                 <w:right w:val="nil"/>
                 <w:between w:val="nil"/>
               </w:pBdr>
+              <w:jc w:val="center"/>
               <w:rPr>
                 <w:color w:val="000000"/>
               </w:rPr>
@@ -3630,7 +3611,7 @@
         </w:tc>
         <w:tc>
           <w:tcPr>
-            <w:tcW w:w="870" w:type="dxa"/>
+            <w:tcW w:w="864" w:type="dxa"/>
             <w:tcBorders>
               <w:top w:val="single" w:sz="6" w:space="0" w:color="292929"/>
               <w:left w:val="single" w:sz="4" w:space="0" w:color="292929"/>
@@ -3650,6 +3631,7 @@
                 <w:right w:val="nil"/>
                 <w:between w:val="nil"/>
               </w:pBdr>
+              <w:jc w:val="center"/>
               <w:rPr>
                 <w:color w:val="000000"/>
               </w:rPr>
@@ -3664,7 +3646,7 @@
         </w:tc>
         <w:tc>
           <w:tcPr>
-            <w:tcW w:w="1551" w:type="dxa"/>
+            <w:tcW w:w="1542" w:type="dxa"/>
             <w:tcBorders>
               <w:top w:val="single" w:sz="6" w:space="0" w:color="292929"/>
               <w:left w:val="single" w:sz="4" w:space="0" w:color="292929"/>
@@ -3682,6 +3664,7 @@
                 <w:right w:val="nil"/>
                 <w:between w:val="nil"/>
               </w:pBdr>
+              <w:jc w:val="center"/>
               <w:rPr>
                 <w:color w:val="000000"/>
                 <w:lang w:val="en-US"/>
@@ -3696,110 +3679,8 @@
             </w:r>
           </w:p>
         </w:tc>
-      </w:tr>
-      <w:tr>
-        <w:trPr>
-          <w:trHeight w:val="253"/>
-        </w:trPr>
-        <w:tc>
-          <w:tcPr>
-            <w:tcW w:w="1264" w:type="dxa"/>
-          </w:tcPr>
-          <w:p>
-            <w:pPr>
-              <w:pBdr>
-                <w:top w:val="nil"/>
-                <w:left w:val="nil"/>
-                <w:bottom w:val="nil"/>
-                <w:right w:val="nil"/>
-                <w:between w:val="nil"/>
-              </w:pBdr>
-              <w:rPr>
-                <w:color w:val="000000"/>
-                <w:lang w:val="en-US"/>
-              </w:rPr>
-            </w:pPr>
-          </w:p>
-        </w:tc>
-        <w:tc>
-          <w:tcPr>
-            <w:tcW w:w="3435" w:type="dxa"/>
-            <w:tcBorders>
-              <w:right w:val="single" w:sz="4" w:space="0" w:color="292929"/>
-            </w:tcBorders>
-          </w:tcPr>
-          <w:p>
-            <w:pPr>
-              <w:pBdr>
-                <w:top w:val="nil"/>
-                <w:left w:val="nil"/>
-                <w:bottom w:val="nil"/>
-                <w:right w:val="nil"/>
-                <w:between w:val="nil"/>
-              </w:pBdr>
-              <w:rPr>
-                <w:color w:val="000000"/>
-                <w:lang w:val="en-US"/>
-              </w:rPr>
-            </w:pPr>
-          </w:p>
-        </w:tc>
-        <w:tc>
-          <w:tcPr>
-            <w:tcW w:w="870" w:type="dxa"/>
-            <w:tcBorders>
-              <w:left w:val="single" w:sz="4" w:space="0" w:color="292929"/>
-              <w:right w:val="single" w:sz="4" w:space="0" w:color="292929"/>
-            </w:tcBorders>
-            <w:tcMar>
-              <w:top w:w="17" w:type="dxa"/>
-              <w:bottom w:w="0" w:type="dxa"/>
-            </w:tcMar>
-          </w:tcPr>
-          <w:p>
-            <w:pPr>
-              <w:pBdr>
-                <w:top w:val="nil"/>
-                <w:left w:val="nil"/>
-                <w:bottom w:val="nil"/>
-                <w:right w:val="nil"/>
-                <w:between w:val="nil"/>
-              </w:pBdr>
-              <w:ind w:hanging="102"/>
-              <w:rPr>
-                <w:color w:val="000000"/>
-                <w:lang w:val="en-US"/>
-              </w:rPr>
-            </w:pPr>
-          </w:p>
-        </w:tc>
-        <w:tc>
-          <w:tcPr>
-            <w:tcW w:w="1551" w:type="dxa"/>
-            <w:tcBorders>
-              <w:left w:val="single" w:sz="4" w:space="0" w:color="292929"/>
-            </w:tcBorders>
-            <w:tcMar>
-              <w:top w:w="17" w:type="dxa"/>
-            </w:tcMar>
-          </w:tcPr>
-          <w:p>
-            <w:pPr>
-              <w:pBdr>
-                <w:top w:val="nil"/>
-                <w:left w:val="nil"/>
-                <w:bottom w:val="nil"/>
-                <w:right w:val="nil"/>
-                <w:between w:val="nil"/>
-              </w:pBdr>
-              <w:ind w:firstLine="20"/>
-              <w:rPr>
-                <w:color w:val="000000"/>
-                <w:lang w:val="en-US"/>
-              </w:rPr>
-            </w:pPr>
-          </w:p>
-        </w:tc>
+        <w:bookmarkStart w:id="5" w:name="_GoBack"/>
+        <w:bookmarkEnd w:id="5"/>
       </w:tr>
     </w:tbl>
     <w:p>
@@ -3824,8 +3705,8 @@
           <w:szCs w:val="32"/>
         </w:rPr>
       </w:pPr>
-      <w:bookmarkStart w:id="5" w:name="_1t3h5sf" w:colFirst="0" w:colLast="0"/>
-      <w:bookmarkEnd w:id="5"/>
+      <w:bookmarkStart w:id="6" w:name="_1t3h5sf" w:colFirst="0" w:colLast="0"/>
+      <w:bookmarkEnd w:id="6"/>
       <w:r>
         <w:rPr>
           <w:b/>
@@ -3833,16 +3714,7 @@
           <w:sz w:val="32"/>
           <w:szCs w:val="32"/>
         </w:rPr>
-        <w:t>D</w:t>
-      </w:r>
-      <w:r>
-        <w:rPr>
-          <w:b/>
-          <w:color w:val="000000"/>
-          <w:sz w:val="32"/>
-          <w:szCs w:val="32"/>
-        </w:rPr>
-        <w:t>escripción general</w:t>
+        <w:t>Descripción general</w:t>
       </w:r>
     </w:p>
     <w:p>
@@ -3867,8 +3739,8 @@
           <w:szCs w:val="28"/>
         </w:rPr>
       </w:pPr>
-      <w:bookmarkStart w:id="6" w:name="_4d34og8" w:colFirst="0" w:colLast="0"/>
-      <w:bookmarkEnd w:id="6"/>
+      <w:bookmarkStart w:id="7" w:name="_4d34og8" w:colFirst="0" w:colLast="0"/>
+      <w:bookmarkEnd w:id="7"/>
       <w:r>
         <w:rPr>
           <w:b/>
@@ -3895,33 +3767,16 @@
           <w:i/>
         </w:rPr>
       </w:pPr>
-      <w:bookmarkStart w:id="7" w:name="_druur66kgtdt" w:colFirst="0" w:colLast="0"/>
-      <w:bookmarkEnd w:id="7"/>
+      <w:bookmarkStart w:id="8" w:name="_druur66kgtdt" w:colFirst="0" w:colLast="0"/>
+      <w:bookmarkEnd w:id="8"/>
       <w:r>
         <w:rPr>
           <w:i/>
         </w:rPr>
         <w:t>Este sistema se sitúa como producto independiente, posee bases de datos para almacenar los clientes y las propiedades.</w:t>
       </w:r>
-      <w:bookmarkStart w:id="8" w:name="_2s8eyo1" w:colFirst="0" w:colLast="0"/>
-      <w:bookmarkEnd w:id="8"/>
-    </w:p>
-    <w:p>
-      <w:pPr>
-        <w:keepNext/>
-        <w:pBdr>
-          <w:top w:val="nil"/>
-          <w:left w:val="nil"/>
-          <w:bottom w:val="nil"/>
-          <w:right w:val="nil"/>
-          <w:between w:val="nil"/>
-        </w:pBdr>
-        <w:spacing w:before="240" w:after="60"/>
-        <w:ind w:left="720"/>
-        <w:rPr>
-          <w:i/>
-        </w:rPr>
-      </w:pPr>
+      <w:bookmarkStart w:id="9" w:name="_2s8eyo1" w:colFirst="0" w:colLast="0"/>
+      <w:bookmarkEnd w:id="9"/>
     </w:p>
     <w:p>
       <w:pPr>
@@ -3991,14 +3846,7 @@
           <w:i/>
           <w:color w:val="000000"/>
         </w:rPr>
-        <w:t>E</w:t>
-      </w:r>
-      <w:r>
-        <w:rPr>
-          <w:i/>
-          <w:color w:val="000000"/>
-        </w:rPr>
-        <w:t xml:space="preserve">l software </w:t>
+        <w:t xml:space="preserve">El software </w:t>
       </w:r>
       <w:r>
         <w:rPr>
@@ -4184,8 +4032,8 @@
           <w:color w:val="000000"/>
         </w:rPr>
       </w:pPr>
-      <w:bookmarkStart w:id="9" w:name="_17dp8vu" w:colFirst="0" w:colLast="0"/>
-      <w:bookmarkEnd w:id="9"/>
+      <w:bookmarkStart w:id="10" w:name="_17dp8vu" w:colFirst="0" w:colLast="0"/>
+      <w:bookmarkEnd w:id="10"/>
       <w:r>
         <w:rPr>
           <w:i/>
@@ -4208,13 +4056,12 @@
           <w:i/>
         </w:rPr>
       </w:pPr>
-      <w:bookmarkStart w:id="10" w:name="_35o00z60o2nx" w:colFirst="0" w:colLast="0"/>
-      <w:bookmarkEnd w:id="10"/>
-      <w:r>
-        <w:rPr>
-          <w:i/>
-        </w:rPr>
-        <w:lastRenderedPageBreak/>
+      <w:bookmarkStart w:id="11" w:name="_35o00z60o2nx" w:colFirst="0" w:colLast="0"/>
+      <w:bookmarkEnd w:id="11"/>
+      <w:r>
+        <w:rPr>
+          <w:i/>
+        </w:rPr>
         <w:t>C.- Reserva mediante Hotsales.</w:t>
       </w:r>
     </w:p>
@@ -4247,6 +4094,7 @@
           <w:sz w:val="28"/>
           <w:szCs w:val="28"/>
         </w:rPr>
+        <w:lastRenderedPageBreak/>
         <w:t>Características de los usuarios</w:t>
       </w:r>
     </w:p>
@@ -4846,8 +4694,8 @@
           <w:color w:val="0000FF"/>
         </w:rPr>
       </w:pPr>
-      <w:bookmarkStart w:id="11" w:name="_3rdcrjn" w:colFirst="0" w:colLast="0"/>
-      <w:bookmarkEnd w:id="11"/>
+      <w:bookmarkStart w:id="12" w:name="_3rdcrjn" w:colFirst="0" w:colLast="0"/>
+      <w:bookmarkEnd w:id="12"/>
     </w:p>
     <w:p>
       <w:pPr>
@@ -4895,8 +4743,8 @@
           <w:i/>
         </w:rPr>
       </w:pPr>
-      <w:bookmarkStart w:id="12" w:name="_26in1rg" w:colFirst="0" w:colLast="0"/>
-      <w:bookmarkEnd w:id="12"/>
+      <w:bookmarkStart w:id="13" w:name="_26in1rg" w:colFirst="0" w:colLast="0"/>
+      <w:bookmarkEnd w:id="13"/>
     </w:p>
     <w:p>
       <w:pPr>
@@ -4923,7 +4771,13 @@
         <w:rPr>
           <w:i/>
         </w:rPr>
-        <w:t>n la cantidad de semanas ociosas anuales por localidad</w:t>
+        <w:t xml:space="preserve">n la cantidad de semanas ociosas anuales por </w:t>
+      </w:r>
+      <w:r>
+        <w:rPr>
+          <w:i/>
+        </w:rPr>
+        <w:t>propiedad</w:t>
       </w:r>
       <w:r>
         <w:rPr>
@@ -4955,8 +4809,8 @@
           <w:szCs w:val="32"/>
         </w:rPr>
       </w:pPr>
-      <w:bookmarkStart w:id="13" w:name="_lnxbz9" w:colFirst="0" w:colLast="0"/>
-      <w:bookmarkEnd w:id="13"/>
+      <w:bookmarkStart w:id="14" w:name="_lnxbz9" w:colFirst="0" w:colLast="0"/>
+      <w:bookmarkEnd w:id="14"/>
       <w:r>
         <w:rPr>
           <w:b/>
@@ -4964,16 +4818,7 @@
           <w:sz w:val="32"/>
           <w:szCs w:val="32"/>
         </w:rPr>
-        <w:t>R</w:t>
-      </w:r>
-      <w:r>
-        <w:rPr>
-          <w:b/>
-          <w:color w:val="000000"/>
-          <w:sz w:val="32"/>
-          <w:szCs w:val="32"/>
-        </w:rPr>
-        <w:t>equisitos no funcionales</w:t>
+        <w:t>Requisitos no funcionales</w:t>
       </w:r>
     </w:p>
     <w:p>
@@ -5023,27 +4868,32 @@
           <w:color w:val="000000"/>
         </w:rPr>
       </w:pPr>
-      <w:bookmarkStart w:id="14" w:name="_35nkun2" w:colFirst="0" w:colLast="0"/>
-      <w:bookmarkEnd w:id="14"/>
-      <w:r>
-        <w:rPr>
-          <w:i/>
-          <w:color w:val="000000"/>
-        </w:rPr>
-        <w:t>Garantizar un buen rend</w:t>
-      </w:r>
-      <w:r>
-        <w:rPr>
-          <w:i/>
-          <w:color w:val="000000"/>
-        </w:rPr>
-        <w:t>imiento del sistema</w:t>
-      </w:r>
-      <w:r>
-        <w:rPr>
-          <w:i/>
-        </w:rPr>
-        <w:t xml:space="preserve"> nivel</w:t>
+      <w:bookmarkStart w:id="15" w:name="_35nkun2" w:colFirst="0" w:colLast="0"/>
+      <w:bookmarkEnd w:id="15"/>
+      <w:r>
+        <w:rPr>
+          <w:i/>
+          <w:color w:val="000000"/>
+        </w:rPr>
+        <w:t>Garantizar un buen rendimiento del sistema</w:t>
+      </w:r>
+      <w:r>
+        <w:rPr>
+          <w:i/>
+        </w:rPr>
+        <w:t xml:space="preserve"> </w:t>
+      </w:r>
+      <w:r>
+        <w:rPr>
+          <w:i/>
+        </w:rPr>
+        <w:t xml:space="preserve">a </w:t>
+      </w:r>
+      <w:r>
+        <w:rPr>
+          <w:i/>
+        </w:rPr>
+        <w:t>nivel</w:t>
       </w:r>
       <w:r>
         <w:rPr>
@@ -5171,8 +5021,8 @@
           <w:color w:val="000000"/>
         </w:rPr>
       </w:pPr>
-      <w:bookmarkStart w:id="15" w:name="_1ksv4uv" w:colFirst="0" w:colLast="0"/>
-      <w:bookmarkEnd w:id="15"/>
+      <w:bookmarkStart w:id="16" w:name="_1ksv4uv" w:colFirst="0" w:colLast="0"/>
+      <w:bookmarkEnd w:id="16"/>
       <w:r>
         <w:rPr>
           <w:i/>
@@ -5402,8 +5252,8 @@
           <w:color w:val="0000FF"/>
         </w:rPr>
       </w:pPr>
-      <w:bookmarkStart w:id="16" w:name="_44sinio" w:colFirst="0" w:colLast="0"/>
-      <w:bookmarkEnd w:id="16"/>
+      <w:bookmarkStart w:id="17" w:name="_44sinio" w:colFirst="0" w:colLast="0"/>
+      <w:bookmarkEnd w:id="17"/>
     </w:p>
     <w:p>
       <w:pPr>
@@ -5473,8 +5323,8 @@
           <w:color w:val="0000FF"/>
         </w:rPr>
       </w:pPr>
-      <w:bookmarkStart w:id="17" w:name="_2jxsxqh" w:colFirst="0" w:colLast="0"/>
-      <w:bookmarkEnd w:id="17"/>
+      <w:bookmarkStart w:id="18" w:name="_2jxsxqh" w:colFirst="0" w:colLast="0"/>
+      <w:bookmarkEnd w:id="18"/>
     </w:p>
     <w:p>
       <w:pPr>
@@ -5577,8 +5427,6 @@
         </w:rPr>
         <w:t xml:space="preserve"> con la empresa.</w:t>
       </w:r>
-      <w:bookmarkStart w:id="18" w:name="_GoBack"/>
-      <w:bookmarkEnd w:id="18"/>
     </w:p>
     <w:sectPr>
       <w:type w:val="continuous"/>
@@ -5745,15 +5593,7 @@
               <w:sz w:val="16"/>
               <w:szCs w:val="16"/>
             </w:rPr>
-            <w:t xml:space="preserve">Descripción de requisitos del </w:t>
-          </w:r>
-          <w:r>
-            <w:rPr>
-              <w:color w:val="241A61"/>
-              <w:sz w:val="16"/>
-              <w:szCs w:val="16"/>
-            </w:rPr>
-            <w:t>software</w:t>
+            <w:t>Descripción de requisitos del software</w:t>
           </w:r>
         </w:p>
       </w:tc>
@@ -6005,13 +5845,7 @@
             <w:rPr>
               <w:color w:val="241A61"/>
             </w:rPr>
-            <w:t>0</w:t>
-          </w:r>
-          <w:r>
-            <w:rPr>
-              <w:color w:val="241A61"/>
-            </w:rPr>
-            <w:t>.3</w:t>
+            <w:t>0.3</w:t>
           </w:r>
         </w:p>
         <w:p>
@@ -6061,7 +5895,7 @@
               <w:noProof/>
               <w:color w:val="241A61"/>
             </w:rPr>
-            <w:t>7</w:t>
+            <w:t>3</w:t>
           </w:r>
           <w:r>
             <w:rPr>
@@ -8006,9 +7840,7 @@
       <w:tblStyleRowBandSize w:val="1"/>
       <w:tblStyleColBandSize w:val="1"/>
       <w:tblCellMar>
-        <w:top w:w="0" w:type="dxa"/>
         <w:left w:w="70" w:type="dxa"/>
-        <w:bottom w:w="0" w:type="dxa"/>
         <w:right w:w="70" w:type="dxa"/>
       </w:tblCellMar>
     </w:tblPr>
@@ -8019,9 +7851,7 @@
       <w:tblStyleRowBandSize w:val="1"/>
       <w:tblStyleColBandSize w:val="1"/>
       <w:tblCellMar>
-        <w:top w:w="0" w:type="dxa"/>
         <w:left w:w="70" w:type="dxa"/>
-        <w:bottom w:w="0" w:type="dxa"/>
         <w:right w:w="70" w:type="dxa"/>
       </w:tblCellMar>
     </w:tblPr>
@@ -8032,9 +7862,7 @@
       <w:tblStyleRowBandSize w:val="1"/>
       <w:tblStyleColBandSize w:val="1"/>
       <w:tblCellMar>
-        <w:top w:w="0" w:type="dxa"/>
         <w:left w:w="108" w:type="dxa"/>
-        <w:bottom w:w="0" w:type="dxa"/>
         <w:right w:w="108" w:type="dxa"/>
       </w:tblCellMar>
     </w:tblPr>
@@ -8045,9 +7873,7 @@
       <w:tblStyleRowBandSize w:val="1"/>
       <w:tblStyleColBandSize w:val="1"/>
       <w:tblCellMar>
-        <w:top w:w="0" w:type="dxa"/>
         <w:left w:w="108" w:type="dxa"/>
-        <w:bottom w:w="0" w:type="dxa"/>
         <w:right w:w="108" w:type="dxa"/>
       </w:tblCellMar>
     </w:tblPr>
@@ -8058,9 +7884,7 @@
       <w:tblStyleRowBandSize w:val="1"/>
       <w:tblStyleColBandSize w:val="1"/>
       <w:tblCellMar>
-        <w:top w:w="0" w:type="dxa"/>
         <w:left w:w="70" w:type="dxa"/>
-        <w:bottom w:w="0" w:type="dxa"/>
         <w:right w:w="70" w:type="dxa"/>
       </w:tblCellMar>
     </w:tblPr>
@@ -8071,9 +7895,7 @@
       <w:tblStyleRowBandSize w:val="1"/>
       <w:tblStyleColBandSize w:val="1"/>
       <w:tblCellMar>
-        <w:top w:w="0" w:type="dxa"/>
         <w:left w:w="70" w:type="dxa"/>
-        <w:bottom w:w="0" w:type="dxa"/>
         <w:right w:w="70" w:type="dxa"/>
       </w:tblCellMar>
     </w:tblPr>
@@ -8097,9 +7919,7 @@
       <w:tblStyleRowBandSize w:val="1"/>
       <w:tblStyleColBandSize w:val="1"/>
       <w:tblCellMar>
-        <w:top w:w="0" w:type="dxa"/>
         <w:left w:w="70" w:type="dxa"/>
-        <w:bottom w:w="0" w:type="dxa"/>
         <w:right w:w="70" w:type="dxa"/>
       </w:tblCellMar>
     </w:tblPr>
@@ -8110,9 +7930,7 @@
       <w:tblStyleRowBandSize w:val="1"/>
       <w:tblStyleColBandSize w:val="1"/>
       <w:tblCellMar>
-        <w:top w:w="0" w:type="dxa"/>
         <w:left w:w="70" w:type="dxa"/>
-        <w:bottom w:w="0" w:type="dxa"/>
         <w:right w:w="70" w:type="dxa"/>
       </w:tblCellMar>
     </w:tblPr>
@@ -8123,9 +7941,7 @@
       <w:tblStyleRowBandSize w:val="1"/>
       <w:tblStyleColBandSize w:val="1"/>
       <w:tblCellMar>
-        <w:top w:w="0" w:type="dxa"/>
         <w:left w:w="70" w:type="dxa"/>
-        <w:bottom w:w="0" w:type="dxa"/>
         <w:right w:w="70" w:type="dxa"/>
       </w:tblCellMar>
     </w:tblPr>

</xml_diff>